<commit_message>
Que bien prende la paja
</commit_message>
<xml_diff>
--- a/Documentacion IW.docx
+++ b/Documentacion IW.docx
@@ -11,6 +11,14 @@
     </w:p>
     <w:sdt>
       <w:sdtPr>
+        <w:rPr>
+          <w:rFonts w:asciiTheme="minorHAnsi" w:eastAsiaTheme="minorHAnsi" w:hAnsiTheme="minorHAnsi" w:cstheme="minorBidi"/>
+          <w:b w:val="0"/>
+          <w:color w:val="auto"/>
+          <w:sz w:val="22"/>
+          <w:szCs w:val="22"/>
+          <w:lang w:eastAsia="en-US"/>
+        </w:rPr>
         <w:id w:val="565762059"/>
         <w:docPartObj>
           <w:docPartGallery w:val="Table of Contents"/>
@@ -19,12 +27,7 @@
       </w:sdtPr>
       <w:sdtEndPr>
         <w:rPr>
-          <w:rFonts w:asciiTheme="minorHAnsi" w:eastAsiaTheme="minorHAnsi" w:hAnsiTheme="minorHAnsi" w:cstheme="minorBidi"/>
           <w:bCs/>
-          <w:color w:val="auto"/>
-          <w:sz w:val="22"/>
-          <w:szCs w:val="22"/>
-          <w:lang w:eastAsia="en-US"/>
         </w:rPr>
       </w:sdtEndPr>
       <w:sdtContent>
@@ -4581,11 +4584,8 @@
       <w:bookmarkEnd w:id="0"/>
     </w:p>
     <w:p>
-      <w:pPr>
-        <w:pStyle w:val="Ttulo1"/>
-      </w:pPr>
-      <w:r>
-        <w:t xml:space="preserve"> </w:t>
+      <w:r>
+        <w:t>Cuando comenzamos este proyecto no teníamos mucha idea previa sobre el funcionamiento de las páginas web. Las únicas asignaturas cursadas anteriormente que se han parecido un mínimo a lo requerido por este proyecto eran las de programación I y II. Aún así gracias a nuestro esfuerzo y trabajo hemos podido completar, en el tiempo asignado, este arduo y complejo proyecto.</w:t>
       </w:r>
     </w:p>
     <w:p>
@@ -4617,38 +4617,116 @@
       </w:r>
       <w:bookmarkEnd w:id="2"/>
     </w:p>
+    <w:p>
+      <w:r>
+        <w:t>Nuestro proyecto se basa en lo descrito en el Reto 4. Se simula la necesidad de una empresa de actualizar una parte de su producción para adecuarse a las exigencias de la industria actual. Para ello se ha pedido al equipo crear una aplicación que permita mantener una comunicación constante y omnipresente entre los operarios de la planta de fabricación con los responsables ubicados en las oficinas centrales.</w:t>
+      </w:r>
+    </w:p>
+    <w:p>
+      <w:r>
+        <w:t xml:space="preserve">Previamente esta comunicación se entablaba de forma escrita mediante diversas hojas de control de la producción. Se ha demostrado que este método provocaba un cierto caos y por ello la idea es sustituirlo por un sistema completamente </w:t>
+      </w:r>
+      <w:r>
+        <w:t>informatizado</w:t>
+      </w:r>
+      <w:r>
+        <w:t>, además de ser en tiempo real</w:t>
+      </w:r>
+      <w:r>
+        <w:t>. Esto ayudará a disminuir el caos y a aumentar la productividad.</w:t>
+      </w:r>
+    </w:p>
+    <w:p>
+      <w:r>
+        <w:t>Una vez creada la aplicación se pondrán diferentes equipos informáticos a disposición, tanto de los operarios, como de los responsables de planta. En ellos ambos podrán ver y hacer cambios que se actualizarán en el resto de los equipos en tiempo real.</w:t>
+      </w:r>
+    </w:p>
+    <w:p>
+      <w:pPr>
+        <w:pStyle w:val="Ttulo2"/>
+      </w:pPr>
+      <w:bookmarkStart w:id="3" w:name="_Toc41059541"/>
+      <w:r>
+        <w:t>2.2 VISION GENERAL DEL SISTEMA</w:t>
+      </w:r>
+      <w:bookmarkEnd w:id="3"/>
+    </w:p>
+    <w:p>
+      <w:r>
+        <w:t xml:space="preserve">La aplicación en cuestión podrá gestionar una gran cantidad de información, que se separa en tres bloques principales empleados, equipos y procesos. </w:t>
+      </w:r>
+    </w:p>
+    <w:p>
+      <w:r>
+        <w:t>El bloque de empleados contendrá</w:t>
+      </w:r>
+      <w:r>
+        <w:t xml:space="preserve"> la información sobre el DNI, el nombre, el apellido, el email y el teléfono de todos los empleados, tanto en planta como en oficinas. </w:t>
+      </w:r>
+    </w:p>
+    <w:p>
+      <w:r>
+        <w:t xml:space="preserve">Dentro del apartado de equipos se encontrará información sobre el modelo de la máquina, la marca a la que pertenece esa máquina, el tipo o categoría d la máquina en dependiendo de su funcionamiento, la fecha en la que se compró esa máquina y la fecha en la que la máquina comenzó a producir. </w:t>
+      </w:r>
+    </w:p>
+    <w:p>
+      <w:r>
+        <w:t>El último bloque de procesos contendrá</w:t>
+      </w:r>
+      <w:r>
+        <w:t xml:space="preserve"> información tanto de los empleados como de los equipos que estén asignados a este, junto con información sobre códigos de fabricación, códigos del proceso en cuestión, nombre del proceso, referencia del proceso y las fechas de inicio y fin del proceso. </w:t>
+      </w:r>
+    </w:p>
+    <w:p>
+      <w:pPr>
+        <w:pStyle w:val="Ttulo2"/>
+      </w:pPr>
+      <w:bookmarkStart w:id="4" w:name="_Toc41059542"/>
+      <w:r>
+        <w:t>2.3 METODO DE DESARROLLO DEL SISTEMA</w:t>
+      </w:r>
+      <w:bookmarkEnd w:id="4"/>
+    </w:p>
+    <w:p>
+      <w:r>
+        <w:lastRenderedPageBreak/>
+        <w:t>Para desarrollar el sistema se usarán principalmente Python, Javascript, HTML y CSS. Aunque es especialmente destacable el uso del framework Django usado principalmente para desarrollo web. Se ha seleccionado este framework por la particularidad de que es bastante usado y de código abierto por lo que no es necesario el pago de licencias o equipamiento específico. Cabe destacar también que Django sigue un diseño conocido como MVC (</w:t>
+      </w:r>
+      <w:hyperlink r:id="rId6" w:history="1">
+        <w:r>
+          <w:rPr>
+            <w:rStyle w:val="Hipervnculo"/>
+          </w:rPr>
+          <w:t>https://si.ua.es/es/documentacion/asp-net-mvc-3/1-dia/modelo-vista-controlador-mvc.html</w:t>
+        </w:r>
+      </w:hyperlink>
+      <w:r>
+        <w:t>).</w:t>
+      </w:r>
+    </w:p>
+    <w:p>
+      <w:r>
+        <w:t>También es obligatorio mencionar que para todo el proceso hemos usado el entorno de desarrollo de PyCharm, debido a su versatilidad y que es de código abierto.</w:t>
+      </w:r>
+    </w:p>
     <w:p/>
     <w:p>
       <w:pPr>
         <w:pStyle w:val="Ttulo2"/>
       </w:pPr>
-      <w:bookmarkStart w:id="3" w:name="_Toc41059541"/>
-      <w:r>
-        <w:t>2.2 VISION GENERAL DEL SISTEMA</w:t>
-      </w:r>
-      <w:bookmarkEnd w:id="3"/>
-    </w:p>
-    <w:p/>
-    <w:p>
-      <w:pPr>
-        <w:pStyle w:val="Ttulo2"/>
-      </w:pPr>
-      <w:bookmarkStart w:id="4" w:name="_Toc41059542"/>
-      <w:r>
-        <w:t>2.3 METODO DE DESARROLLO DEL SISTEMA</w:t>
-      </w:r>
-      <w:bookmarkEnd w:id="4"/>
-    </w:p>
-    <w:p/>
-    <w:p>
-      <w:pPr>
-        <w:pStyle w:val="Ttulo2"/>
-      </w:pPr>
       <w:bookmarkStart w:id="5" w:name="_Toc41059543"/>
       <w:r>
         <w:t>2.4 PRODUCTOS Y CRITERIOS DE TERMINACION</w:t>
       </w:r>
       <w:bookmarkEnd w:id="5"/>
+    </w:p>
+    <w:p>
+      <w:r>
+        <w:sym w:font="Wingdings" w:char="F0E0"/>
+      </w:r>
+      <w:r>
+        <w:t>Habrá que hablar de las funcionalidades que se piden y voluntarias.</w:t>
+      </w:r>
     </w:p>
     <w:p/>
     <w:p>
@@ -4682,7 +4760,13 @@
       </w:pPr>
       <w:bookmarkStart w:id="8" w:name="_Toc41059546"/>
       <w:r>
-        <w:t>2.7 ESTIMACION DE PRESPUESTO Y TIEMPO</w:t>
+        <w:t>2.7 ESTIMACION DE PRES</w:t>
+      </w:r>
+      <w:r>
+        <w:t>U</w:t>
+      </w:r>
+      <w:r>
+        <w:t>PUESTO Y TIEMPO</w:t>
       </w:r>
       <w:bookmarkEnd w:id="8"/>
     </w:p>
@@ -4828,6 +4912,7 @@
       </w:pPr>
       <w:bookmarkStart w:id="18" w:name="_Toc41059556"/>
       <w:r>
+        <w:lastRenderedPageBreak/>
         <w:t>3.3 DESCRIPCION DEL SISTEMA ACTUAL</w:t>
       </w:r>
       <w:bookmarkEnd w:id="18"/>
@@ -5067,6 +5152,7 @@
       </w:pPr>
       <w:bookmarkStart w:id="32" w:name="_Toc41059570"/>
       <w:r>
+        <w:lastRenderedPageBreak/>
         <w:t>3.6.2 CARACTERISTICAS DE RENDIMIENTO</w:t>
       </w:r>
       <w:bookmarkEnd w:id="32"/>
@@ -5336,6 +5422,7 @@
         <w:rPr>
           <w:highlight w:val="yellow"/>
         </w:rPr>
+        <w:lastRenderedPageBreak/>
         <w:t>4.3.3 DISEÑO DETALLADO</w:t>
       </w:r>
       <w:bookmarkEnd w:id="47"/>
@@ -5363,7 +5450,6 @@
         <w:pStyle w:val="Ttulo5"/>
       </w:pPr>
       <w:r>
-        <w:lastRenderedPageBreak/>
         <w:t>4.3.3.1.2 DEFINICION DE LA INFORMACION</w:t>
       </w:r>
     </w:p>
@@ -5662,60 +5748,6 @@
       </w:r>
       <w:bookmarkEnd w:id="63"/>
     </w:p>
-    <w:p>
-      <w:r>
-        <w:br w:type="page"/>
-      </w:r>
-    </w:p>
-    <w:p/>
-    <w:p>
-      <w:r>
-        <w:br w:type="page"/>
-      </w:r>
-    </w:p>
-    <w:p/>
-    <w:p>
-      <w:r>
-        <w:br w:type="page"/>
-      </w:r>
-    </w:p>
-    <w:p/>
-    <w:p>
-      <w:r>
-        <w:br w:type="page"/>
-      </w:r>
-    </w:p>
-    <w:p/>
-    <w:p>
-      <w:r>
-        <w:br w:type="page"/>
-      </w:r>
-    </w:p>
-    <w:p/>
-    <w:p>
-      <w:r>
-        <w:br w:type="page"/>
-      </w:r>
-    </w:p>
-    <w:p/>
-    <w:p>
-      <w:r>
-        <w:br w:type="page"/>
-      </w:r>
-    </w:p>
-    <w:p/>
-    <w:p>
-      <w:r>
-        <w:br w:type="page"/>
-      </w:r>
-    </w:p>
-    <w:p/>
-    <w:p>
-      <w:r>
-        <w:br w:type="page"/>
-      </w:r>
-    </w:p>
-    <w:p/>
     <w:sectPr>
       <w:pgSz w:w="11906" w:h="16838"/>
       <w:pgMar w:top="1417" w:right="1701" w:bottom="1417" w:left="1701" w:header="708" w:footer="708" w:gutter="0"/>
@@ -6086,6 +6118,7 @@
     <w:lsdException w:name="HTML Sample" w:semiHidden="1" w:unhideWhenUsed="1"/>
     <w:lsdException w:name="HTML Typewriter" w:semiHidden="1" w:unhideWhenUsed="1"/>
     <w:lsdException w:name="HTML Variable" w:semiHidden="1" w:unhideWhenUsed="1"/>
+    <w:lsdException w:name="Normal Table" w:semiHidden="1" w:unhideWhenUsed="1"/>
     <w:lsdException w:name="annotation subject" w:semiHidden="1" w:unhideWhenUsed="1"/>
     <w:lsdException w:name="No List" w:semiHidden="1" w:unhideWhenUsed="1"/>
     <w:lsdException w:name="Outline List 1" w:semiHidden="1" w:unhideWhenUsed="1"/>
@@ -6132,8 +6165,10 @@
     <w:lsdException w:name="Table Subtle 2" w:semiHidden="1" w:unhideWhenUsed="1"/>
     <w:lsdException w:name="Table Web 1" w:semiHidden="1" w:unhideWhenUsed="1"/>
     <w:lsdException w:name="Table Web 2" w:semiHidden="1" w:unhideWhenUsed="1"/>
+    <w:lsdException w:name="Table Web 3" w:semiHidden="1" w:unhideWhenUsed="1"/>
     <w:lsdException w:name="Balloon Text" w:semiHidden="1" w:unhideWhenUsed="1"/>
     <w:lsdException w:name="Table Grid" w:uiPriority="39"/>
+    <w:lsdException w:name="Table Theme" w:semiHidden="1" w:unhideWhenUsed="1"/>
     <w:lsdException w:name="Placeholder Text" w:semiHidden="1"/>
     <w:lsdException w:name="No Spacing" w:uiPriority="1" w:qFormat="1"/>
     <w:lsdException w:name="Light Shading" w:uiPriority="60"/>
@@ -6358,10 +6393,11 @@
   <w:style w:type="paragraph" w:default="1" w:styleId="Normal">
     <w:name w:val="Normal"/>
     <w:qFormat/>
-    <w:rsid w:val="002021F1"/>
+    <w:rsid w:val="003C4131"/>
     <w:pPr>
       <w:keepNext/>
       <w:keepLines/>
+      <w:jc w:val="both"/>
     </w:pPr>
   </w:style>
   <w:style w:type="paragraph" w:styleId="Ttulo1">
@@ -6371,9 +6407,9 @@
     <w:link w:val="Ttulo1Car"/>
     <w:uiPriority w:val="9"/>
     <w:qFormat/>
-    <w:rsid w:val="00822AE8"/>
+    <w:rsid w:val="003C4131"/>
     <w:pPr>
-      <w:spacing w:before="240" w:after="0"/>
+      <w:spacing w:before="240" w:after="0" w:line="360" w:lineRule="auto"/>
       <w:outlineLvl w:val="0"/>
     </w:pPr>
     <w:rPr>
@@ -6392,9 +6428,9 @@
     <w:uiPriority w:val="9"/>
     <w:unhideWhenUsed/>
     <w:qFormat/>
-    <w:rsid w:val="00822AE8"/>
+    <w:rsid w:val="003C4131"/>
     <w:pPr>
-      <w:spacing w:before="40" w:after="0"/>
+      <w:spacing w:before="40" w:after="0" w:line="360" w:lineRule="auto"/>
       <w:outlineLvl w:val="1"/>
     </w:pPr>
     <w:rPr>
@@ -6496,7 +6532,7 @@
     <w:basedOn w:val="Fuentedeprrafopredeter"/>
     <w:link w:val="Ttulo1"/>
     <w:uiPriority w:val="9"/>
-    <w:rsid w:val="00822AE8"/>
+    <w:rsid w:val="003C4131"/>
     <w:rPr>
       <w:rFonts w:asciiTheme="majorHAnsi" w:eastAsiaTheme="majorEastAsia" w:hAnsiTheme="majorHAnsi" w:cstheme="majorBidi"/>
       <w:b/>
@@ -6525,7 +6561,7 @@
     <w:basedOn w:val="Fuentedeprrafopredeter"/>
     <w:link w:val="Ttulo2"/>
     <w:uiPriority w:val="9"/>
-    <w:rsid w:val="00822AE8"/>
+    <w:rsid w:val="003C4131"/>
     <w:rPr>
       <w:rFonts w:asciiTheme="majorHAnsi" w:eastAsiaTheme="majorEastAsia" w:hAnsiTheme="majorHAnsi" w:cstheme="majorBidi"/>
       <w:color w:val="2F5496" w:themeColor="accent1" w:themeShade="BF"/>
@@ -6570,7 +6606,6 @@
         <w:tab w:val="right" w:pos="8504"/>
       </w:tabs>
       <w:spacing w:after="0" w:line="280" w:lineRule="exact"/>
-      <w:jc w:val="both"/>
     </w:pPr>
     <w:rPr>
       <w:rFonts w:ascii="Antique Olv (W1)" w:eastAsia="Times New Roman" w:hAnsi="Antique Olv (W1)" w:cs="Times New Roman"/>
@@ -6601,7 +6636,6 @@
     <w:pPr>
       <w:spacing w:before="40" w:after="0" w:line="280" w:lineRule="exact"/>
       <w:ind w:left="705"/>
-      <w:jc w:val="both"/>
     </w:pPr>
     <w:rPr>
       <w:rFonts w:ascii="Arial" w:eastAsia="Times New Roman" w:hAnsi="Arial" w:cs="Times New Roman"/>
@@ -6986,7 +7020,7 @@
 </file>
 
 <file path=customXml/itemProps1.xml><?xml version="1.0" encoding="utf-8"?>
-<ds:datastoreItem xmlns:ds="http://schemas.openxmlformats.org/officeDocument/2006/customXml" ds:itemID="{B53B4646-7439-4910-A3B6-08351B9264D6}">
+<ds:datastoreItem xmlns:ds="http://schemas.openxmlformats.org/officeDocument/2006/customXml" ds:itemID="{3B4AB762-7ECD-4191-B9B6-243116ECD276}">
   <ds:schemaRefs>
     <ds:schemaRef ds:uri="http://schemas.openxmlformats.org/officeDocument/2006/bibliography"/>
   </ds:schemaRefs>

</xml_diff>

<commit_message>
documentacion manual de usuario
</commit_message>
<xml_diff>
--- a/Documentacion IW.docx
+++ b/Documentacion IW.docx
@@ -11,9 +11,9 @@
           <w:lang w:val="es-ES_tradnl"/>
         </w:rPr>
       </w:pPr>
-      <w:bookmarkStart w:id="0" w:name="_Toc98300764"/>
-      <w:bookmarkStart w:id="1" w:name="_Toc41137069"/>
-      <w:bookmarkStart w:id="2" w:name="_Toc41151613"/>
+      <w:bookmarkStart w:id="0" w:name="_Toc41137069"/>
+      <w:bookmarkStart w:id="1" w:name="_Toc41151613"/>
+      <w:bookmarkStart w:id="2" w:name="_Toc98300764"/>
       <w:r>
         <w:rPr>
           <w:noProof/>
@@ -752,8 +752,8 @@
           </wp:inline>
         </w:drawing>
       </w:r>
+      <w:bookmarkEnd w:id="0"/>
       <w:bookmarkEnd w:id="1"/>
-      <w:bookmarkEnd w:id="2"/>
     </w:p>
     <w:p>
       <w:pPr>
@@ -844,7 +844,7 @@
         </w:rPr>
         <w:t>Vitoria - Gasteiz, mayo de 20</w:t>
       </w:r>
-      <w:bookmarkEnd w:id="0"/>
+      <w:bookmarkEnd w:id="2"/>
       <w:r>
         <w:rPr>
           <w:b/>
@@ -980,7 +980,6 @@
         <w:br w:type="page"/>
       </w:r>
     </w:p>
-    <w:p/>
     <w:sdt>
       <w:sdtPr>
         <w:rPr>
@@ -998,6 +997,7 @@
           <w:docPartUnique/>
         </w:docPartObj>
       </w:sdtPr>
+      <w:sdtEndPr/>
       <w:sdtContent>
         <w:p>
           <w:pPr>
@@ -3684,7 +3684,7 @@
               <w:footerReference w:type="default" r:id="rId12"/>
               <w:footerReference w:type="first" r:id="rId13"/>
               <w:pgSz w:w="11906" w:h="16838"/>
-              <w:pgMar w:top="1417" w:right="1701" w:bottom="1417" w:left="1701" w:header="708" w:footer="708" w:gutter="0"/>
+              <w:pgMar w:top="1135" w:right="1701" w:bottom="1417" w:left="1701" w:header="426" w:footer="708" w:gutter="0"/>
               <w:pgNumType w:fmt="lowerRoman" w:start="3"/>
               <w:cols w:space="708"/>
               <w:titlePg/>
@@ -4049,19 +4049,7 @@
           <w:rPr>
             <w:rStyle w:val="Hipervnculo"/>
           </w:rPr>
-          <w:t>https://github.com/aritzgari/</w:t>
-        </w:r>
-        <w:r>
-          <w:rPr>
-            <w:rStyle w:val="Hipervnculo"/>
-          </w:rPr>
-          <w:t>I</w:t>
-        </w:r>
-        <w:r>
-          <w:rPr>
-            <w:rStyle w:val="Hipervnculo"/>
-          </w:rPr>
-          <w:t>W-EQUIPO10-E2.git</w:t>
+          <w:t>https://github.com/aritzgari/IW-EQUIPO10-E2.git</w:t>
         </w:r>
       </w:hyperlink>
       <w:r>
@@ -4429,24 +4417,14 @@
       <w:r>
         <w:t xml:space="preserve">Ilustración </w:t>
       </w:r>
-      <w:r>
-        <w:fldChar w:fldCharType="begin"/>
-      </w:r>
-      <w:r>
-        <w:instrText xml:space="preserve"> SEQ Ilustración \* ARABIC </w:instrText>
-      </w:r>
-      <w:r>
-        <w:fldChar w:fldCharType="separate"/>
-      </w:r>
-      <w:r>
-        <w:rPr>
-          <w:noProof/>
-        </w:rPr>
-        <w:t>1</w:t>
-      </w:r>
-      <w:r>
-        <w:fldChar w:fldCharType="end"/>
-      </w:r>
+      <w:fldSimple w:instr=" SEQ Ilustración \* ARABIC ">
+        <w:r>
+          <w:rPr>
+            <w:noProof/>
+          </w:rPr>
+          <w:t>1</w:t>
+        </w:r>
+      </w:fldSimple>
       <w:r>
         <w:t>. Modelo funcional.</w:t>
       </w:r>
@@ -4857,24 +4835,14 @@
       <w:r>
         <w:t xml:space="preserve">Ilustración </w:t>
       </w:r>
-      <w:r>
-        <w:fldChar w:fldCharType="begin"/>
-      </w:r>
-      <w:r>
-        <w:instrText xml:space="preserve"> SEQ Ilustración \* ARABIC </w:instrText>
-      </w:r>
-      <w:r>
-        <w:fldChar w:fldCharType="separate"/>
-      </w:r>
-      <w:r>
-        <w:rPr>
-          <w:noProof/>
-        </w:rPr>
-        <w:t>2</w:t>
-      </w:r>
-      <w:r>
-        <w:fldChar w:fldCharType="end"/>
-      </w:r>
+      <w:fldSimple w:instr=" SEQ Ilustración \* ARABIC ">
+        <w:r>
+          <w:rPr>
+            <w:noProof/>
+          </w:rPr>
+          <w:t>2</w:t>
+        </w:r>
+      </w:fldSimple>
       <w:r>
         <w:t>. Tablas de relaciones (MySQL).</w:t>
       </w:r>
@@ -4912,6 +4880,152 @@
       </w:r>
       <w:bookmarkEnd w:id="41"/>
     </w:p>
+    <w:p/>
+    <w:p>
+      <w:r>
+        <w:t>Pa</w:t>
+      </w:r>
+      <w:r>
+        <w:t>ra empezar, saldrá una ventana de Login para poder acceder a la aplicación. En el apartado de registro solo se podrán registrar usuarios del tipo operario. Para poder registrar un responsable se deberá de hacerlo mediante el apartado del administrador.</w:t>
+      </w:r>
+    </w:p>
+    <w:p>
+      <w:r>
+        <w:t xml:space="preserve">La aplicación igual que tiene dos tipos de empleados (operario y responsable), tiene dos tipos de visualizaciones, una desde el punto de vista del responsable y otra desde el punto de vista del operario. </w:t>
+      </w:r>
+    </w:p>
+    <w:p>
+      <w:r>
+        <w:t xml:space="preserve">El responsable tiene 4 pestañas diferentes: </w:t>
+      </w:r>
+    </w:p>
+    <w:p>
+      <w:pPr>
+        <w:pStyle w:val="Prrafodelista"/>
+        <w:numPr>
+          <w:ilvl w:val="0"/>
+          <w:numId w:val="18"/>
+        </w:numPr>
+        <w:ind w:left="709"/>
+      </w:pPr>
+      <w:r>
+        <w:rPr>
+          <w:b/>
+          <w:bCs/>
+        </w:rPr>
+        <w:t>Vista general:</w:t>
+      </w:r>
+      <w:r>
+        <w:t xml:space="preserve"> en esta pestaña se visualizan las distintas tablas del resto de apartados, facilitando una visión general de todos los procesos, empleados y equipos guardados en la base de datos.</w:t>
+      </w:r>
+    </w:p>
+    <w:p>
+      <w:pPr>
+        <w:pStyle w:val="Prrafodelista"/>
+        <w:keepNext/>
+        <w:keepLines/>
+        <w:numPr>
+          <w:ilvl w:val="0"/>
+          <w:numId w:val="22"/>
+        </w:numPr>
+        <w:spacing w:after="160" w:line="259" w:lineRule="auto"/>
+      </w:pPr>
+      <w:r>
+        <w:rPr>
+          <w:b/>
+          <w:bCs/>
+        </w:rPr>
+        <w:lastRenderedPageBreak/>
+        <w:t>Equipo</w:t>
+      </w:r>
+      <w:r>
+        <w:t>: en esta pestaña se pueden observar mediante una tabla todos los elementos guardados en la base de datos con un acceso rápido para introducir algún equipo nuevo. Cada elemento tiene la opción mediante un enlace para ver más detalles sobre este mismo. Aparte en la vista detallada del elemento están las opciones de borrar y editar los atributos del elemento en cuestión.</w:t>
+      </w:r>
+    </w:p>
+    <w:p>
+      <w:pPr>
+        <w:pStyle w:val="Prrafodelista"/>
+        <w:keepNext/>
+        <w:keepLines/>
+        <w:numPr>
+          <w:ilvl w:val="0"/>
+          <w:numId w:val="22"/>
+        </w:numPr>
+        <w:spacing w:after="160" w:line="259" w:lineRule="auto"/>
+      </w:pPr>
+      <w:r>
+        <w:rPr>
+          <w:b/>
+          <w:bCs/>
+        </w:rPr>
+        <w:t>Procesos</w:t>
+      </w:r>
+      <w:r>
+        <w:t>:</w:t>
+      </w:r>
+      <w:r>
+        <w:t xml:space="preserve"> en esta pestaña al igual que en la pestaña de equipo, se visualizan los distintos procesos con sus respectivos atributos. Mediante el enlace de “ver detalles” se podrá visualizar el proceso con más detalle. También cuenta con los botones de editar y borrar el proceso en cuestión.</w:t>
+      </w:r>
+    </w:p>
+    <w:p>
+      <w:pPr>
+        <w:pStyle w:val="Prrafodelista"/>
+        <w:keepNext/>
+        <w:keepLines/>
+        <w:numPr>
+          <w:ilvl w:val="0"/>
+          <w:numId w:val="22"/>
+        </w:numPr>
+        <w:spacing w:after="160" w:line="259" w:lineRule="auto"/>
+        <w:rPr>
+          <w:b/>
+          <w:bCs/>
+        </w:rPr>
+      </w:pPr>
+      <w:r>
+        <w:rPr>
+          <w:b/>
+          <w:bCs/>
+        </w:rPr>
+        <w:t>Empleado</w:t>
+      </w:r>
+      <w:r>
+        <w:rPr>
+          <w:b/>
+          <w:bCs/>
+        </w:rPr>
+        <w:t xml:space="preserve">: </w:t>
+      </w:r>
+      <w:r>
+        <w:t>al igual que en las pestañas anteriores, se pueden visualizar todos los empleados, verlos en detalle, editarlos y borrarlos.</w:t>
+      </w:r>
+    </w:p>
+    <w:p>
+      <w:pPr>
+        <w:keepNext/>
+        <w:keepLines/>
+        <w:spacing w:after="160" w:line="259" w:lineRule="auto"/>
+        <w:ind w:left="360"/>
+      </w:pPr>
+      <w:r>
+        <w:t>El operario solo tiene una sola pestaña donde solo podrá ver los procesos. En esta pestaña tendrá la opción de visualizarlos con mayor detalle, editarlos y borrarlos. Aparte de esto, cuenta c</w:t>
+      </w:r>
+      <w:r>
+        <w:t xml:space="preserve">on un checkbox para poder dar por finalizados los procesos que desee. </w:t>
+      </w:r>
+    </w:p>
+    <w:p>
+      <w:pPr>
+        <w:keepNext/>
+        <w:keepLines/>
+        <w:spacing w:after="160" w:line="259" w:lineRule="auto"/>
+        <w:ind w:left="360"/>
+      </w:pPr>
+      <w:r>
+        <w:t>Para una navegación más cómoda entre las pestañas, los dos modos, cuentan con los botones de inicio (el logo de la empresa) y el botón de logout (botón rojo de cerrar sesión).</w:t>
+      </w:r>
+    </w:p>
+    <w:p/>
     <w:p>
       <w:pPr>
         <w:pStyle w:val="Ttulo1"/>
@@ -4996,6 +5110,7 @@
         <w:docPartUnique/>
       </w:docPartObj>
     </w:sdtPr>
+    <w:sdtEndPr/>
     <w:sdtContent>
       <w:p>
         <w:pPr>
@@ -5053,6 +5168,7 @@
         <w:docPartUnique/>
       </w:docPartObj>
     </w:sdtPr>
+    <w:sdtEndPr/>
     <w:sdtContent>
       <w:p>
         <w:pPr>
@@ -5095,6 +5211,7 @@
         <w:docPartUnique/>
       </w:docPartObj>
     </w:sdtPr>
+    <w:sdtEndPr/>
     <w:sdtContent>
       <w:p>
         <w:pPr>
@@ -5381,6 +5498,119 @@
     </w:lvl>
   </w:abstractNum>
   <w:abstractNum w:abstractNumId="2" w15:restartNumberingAfterBreak="0">
+    <w:nsid w:val="12E22191"/>
+    <w:multiLevelType w:val="hybridMultilevel"/>
+    <w:tmpl w:val="CACC8DCC"/>
+    <w:lvl w:ilvl="0" w:tplc="0C0A0001">
+      <w:start w:val="1"/>
+      <w:numFmt w:val="bullet"/>
+      <w:lvlText w:val=""/>
+      <w:lvlJc w:val="left"/>
+      <w:pPr>
+        <w:ind w:left="720" w:hanging="360"/>
+      </w:pPr>
+      <w:rPr>
+        <w:rFonts w:ascii="Symbol" w:hAnsi="Symbol" w:hint="default"/>
+      </w:rPr>
+    </w:lvl>
+    <w:lvl w:ilvl="1" w:tplc="0C0A0003" w:tentative="1">
+      <w:start w:val="1"/>
+      <w:numFmt w:val="bullet"/>
+      <w:lvlText w:val="o"/>
+      <w:lvlJc w:val="left"/>
+      <w:pPr>
+        <w:ind w:left="1440" w:hanging="360"/>
+      </w:pPr>
+      <w:rPr>
+        <w:rFonts w:ascii="Courier New" w:hAnsi="Courier New" w:cs="Courier New" w:hint="default"/>
+      </w:rPr>
+    </w:lvl>
+    <w:lvl w:ilvl="2" w:tplc="0C0A0005" w:tentative="1">
+      <w:start w:val="1"/>
+      <w:numFmt w:val="bullet"/>
+      <w:lvlText w:val=""/>
+      <w:lvlJc w:val="left"/>
+      <w:pPr>
+        <w:ind w:left="2160" w:hanging="360"/>
+      </w:pPr>
+      <w:rPr>
+        <w:rFonts w:ascii="Wingdings" w:hAnsi="Wingdings" w:hint="default"/>
+      </w:rPr>
+    </w:lvl>
+    <w:lvl w:ilvl="3" w:tplc="0C0A0001" w:tentative="1">
+      <w:start w:val="1"/>
+      <w:numFmt w:val="bullet"/>
+      <w:lvlText w:val=""/>
+      <w:lvlJc w:val="left"/>
+      <w:pPr>
+        <w:ind w:left="2880" w:hanging="360"/>
+      </w:pPr>
+      <w:rPr>
+        <w:rFonts w:ascii="Symbol" w:hAnsi="Symbol" w:hint="default"/>
+      </w:rPr>
+    </w:lvl>
+    <w:lvl w:ilvl="4" w:tplc="0C0A0003" w:tentative="1">
+      <w:start w:val="1"/>
+      <w:numFmt w:val="bullet"/>
+      <w:lvlText w:val="o"/>
+      <w:lvlJc w:val="left"/>
+      <w:pPr>
+        <w:ind w:left="3600" w:hanging="360"/>
+      </w:pPr>
+      <w:rPr>
+        <w:rFonts w:ascii="Courier New" w:hAnsi="Courier New" w:cs="Courier New" w:hint="default"/>
+      </w:rPr>
+    </w:lvl>
+    <w:lvl w:ilvl="5" w:tplc="0C0A0005" w:tentative="1">
+      <w:start w:val="1"/>
+      <w:numFmt w:val="bullet"/>
+      <w:lvlText w:val=""/>
+      <w:lvlJc w:val="left"/>
+      <w:pPr>
+        <w:ind w:left="4320" w:hanging="360"/>
+      </w:pPr>
+      <w:rPr>
+        <w:rFonts w:ascii="Wingdings" w:hAnsi="Wingdings" w:hint="default"/>
+      </w:rPr>
+    </w:lvl>
+    <w:lvl w:ilvl="6" w:tplc="0C0A0001" w:tentative="1">
+      <w:start w:val="1"/>
+      <w:numFmt w:val="bullet"/>
+      <w:lvlText w:val=""/>
+      <w:lvlJc w:val="left"/>
+      <w:pPr>
+        <w:ind w:left="5040" w:hanging="360"/>
+      </w:pPr>
+      <w:rPr>
+        <w:rFonts w:ascii="Symbol" w:hAnsi="Symbol" w:hint="default"/>
+      </w:rPr>
+    </w:lvl>
+    <w:lvl w:ilvl="7" w:tplc="0C0A0003" w:tentative="1">
+      <w:start w:val="1"/>
+      <w:numFmt w:val="bullet"/>
+      <w:lvlText w:val="o"/>
+      <w:lvlJc w:val="left"/>
+      <w:pPr>
+        <w:ind w:left="5760" w:hanging="360"/>
+      </w:pPr>
+      <w:rPr>
+        <w:rFonts w:ascii="Courier New" w:hAnsi="Courier New" w:cs="Courier New" w:hint="default"/>
+      </w:rPr>
+    </w:lvl>
+    <w:lvl w:ilvl="8" w:tplc="0C0A0005" w:tentative="1">
+      <w:start w:val="1"/>
+      <w:numFmt w:val="bullet"/>
+      <w:lvlText w:val=""/>
+      <w:lvlJc w:val="left"/>
+      <w:pPr>
+        <w:ind w:left="6480" w:hanging="360"/>
+      </w:pPr>
+      <w:rPr>
+        <w:rFonts w:ascii="Wingdings" w:hAnsi="Wingdings" w:hint="default"/>
+      </w:rPr>
+    </w:lvl>
+  </w:abstractNum>
+  <w:abstractNum w:abstractNumId="3" w15:restartNumberingAfterBreak="0">
     <w:nsid w:val="13B9530E"/>
     <w:multiLevelType w:val="multilevel"/>
     <w:tmpl w:val="D2243472"/>
@@ -5493,7 +5723,7 @@
       </w:rPr>
     </w:lvl>
   </w:abstractNum>
-  <w:abstractNum w:abstractNumId="3" w15:restartNumberingAfterBreak="0">
+  <w:abstractNum w:abstractNumId="4" w15:restartNumberingAfterBreak="0">
     <w:nsid w:val="13EA3ACA"/>
     <w:multiLevelType w:val="multilevel"/>
     <w:tmpl w:val="D2243472"/>
@@ -5606,7 +5836,7 @@
       </w:rPr>
     </w:lvl>
   </w:abstractNum>
-  <w:abstractNum w:abstractNumId="4" w15:restartNumberingAfterBreak="0">
+  <w:abstractNum w:abstractNumId="5" w15:restartNumberingAfterBreak="0">
     <w:nsid w:val="14803927"/>
     <w:multiLevelType w:val="hybridMultilevel"/>
     <w:tmpl w:val="87428A54"/>
@@ -5719,7 +5949,7 @@
       </w:rPr>
     </w:lvl>
   </w:abstractNum>
-  <w:abstractNum w:abstractNumId="5" w15:restartNumberingAfterBreak="0">
+  <w:abstractNum w:abstractNumId="6" w15:restartNumberingAfterBreak="0">
     <w:nsid w:val="18814E9C"/>
     <w:multiLevelType w:val="hybridMultilevel"/>
     <w:tmpl w:val="0EC26756"/>
@@ -5805,7 +6035,7 @@
       </w:pPr>
     </w:lvl>
   </w:abstractNum>
-  <w:abstractNum w:abstractNumId="6" w15:restartNumberingAfterBreak="0">
+  <w:abstractNum w:abstractNumId="7" w15:restartNumberingAfterBreak="0">
     <w:nsid w:val="1E7C3A16"/>
     <w:multiLevelType w:val="hybridMultilevel"/>
     <w:tmpl w:val="99F23E76"/>
@@ -5918,7 +6148,7 @@
       </w:rPr>
     </w:lvl>
   </w:abstractNum>
-  <w:abstractNum w:abstractNumId="7" w15:restartNumberingAfterBreak="0">
+  <w:abstractNum w:abstractNumId="8" w15:restartNumberingAfterBreak="0">
     <w:nsid w:val="1EDB7EE4"/>
     <w:multiLevelType w:val="multilevel"/>
     <w:tmpl w:val="913AF8E6"/>
@@ -6031,7 +6261,7 @@
       </w:rPr>
     </w:lvl>
   </w:abstractNum>
-  <w:abstractNum w:abstractNumId="8" w15:restartNumberingAfterBreak="0">
+  <w:abstractNum w:abstractNumId="9" w15:restartNumberingAfterBreak="0">
     <w:nsid w:val="28157358"/>
     <w:multiLevelType w:val="multilevel"/>
     <w:tmpl w:val="952068A2"/>
@@ -6144,7 +6374,7 @@
       </w:rPr>
     </w:lvl>
   </w:abstractNum>
-  <w:abstractNum w:abstractNumId="9" w15:restartNumberingAfterBreak="0">
+  <w:abstractNum w:abstractNumId="10" w15:restartNumberingAfterBreak="0">
     <w:nsid w:val="286F7206"/>
     <w:multiLevelType w:val="hybridMultilevel"/>
     <w:tmpl w:val="32E84396"/>
@@ -6257,10 +6487,10 @@
       </w:rPr>
     </w:lvl>
   </w:abstractNum>
-  <w:abstractNum w:abstractNumId="10" w15:restartNumberingAfterBreak="0">
+  <w:abstractNum w:abstractNumId="11" w15:restartNumberingAfterBreak="0">
     <w:nsid w:val="2C09123B"/>
     <w:multiLevelType w:val="hybridMultilevel"/>
-    <w:tmpl w:val="EF6229BA"/>
+    <w:tmpl w:val="D92AD4AE"/>
     <w:lvl w:ilvl="0" w:tplc="0C0A0001">
       <w:start w:val="1"/>
       <w:numFmt w:val="bullet"/>
@@ -6370,7 +6600,7 @@
       </w:rPr>
     </w:lvl>
   </w:abstractNum>
-  <w:abstractNum w:abstractNumId="11" w15:restartNumberingAfterBreak="0">
+  <w:abstractNum w:abstractNumId="12" w15:restartNumberingAfterBreak="0">
     <w:nsid w:val="2DDA3E65"/>
     <w:multiLevelType w:val="multilevel"/>
     <w:tmpl w:val="952068A2"/>
@@ -6483,7 +6713,7 @@
       </w:rPr>
     </w:lvl>
   </w:abstractNum>
-  <w:abstractNum w:abstractNumId="12" w15:restartNumberingAfterBreak="0">
+  <w:abstractNum w:abstractNumId="13" w15:restartNumberingAfterBreak="0">
     <w:nsid w:val="2FE23483"/>
     <w:multiLevelType w:val="hybridMultilevel"/>
     <w:tmpl w:val="E5E62884"/>
@@ -6596,7 +6826,7 @@
       </w:rPr>
     </w:lvl>
   </w:abstractNum>
-  <w:abstractNum w:abstractNumId="13" w15:restartNumberingAfterBreak="0">
+  <w:abstractNum w:abstractNumId="14" w15:restartNumberingAfterBreak="0">
     <w:nsid w:val="364243B7"/>
     <w:multiLevelType w:val="hybridMultilevel"/>
     <w:tmpl w:val="2D50DF04"/>
@@ -6709,7 +6939,7 @@
       </w:rPr>
     </w:lvl>
   </w:abstractNum>
-  <w:abstractNum w:abstractNumId="14" w15:restartNumberingAfterBreak="0">
+  <w:abstractNum w:abstractNumId="15" w15:restartNumberingAfterBreak="0">
     <w:nsid w:val="454933A5"/>
     <w:multiLevelType w:val="hybridMultilevel"/>
     <w:tmpl w:val="12E063CC"/>
@@ -6822,7 +7052,7 @@
       </w:rPr>
     </w:lvl>
   </w:abstractNum>
-  <w:abstractNum w:abstractNumId="15" w15:restartNumberingAfterBreak="0">
+  <w:abstractNum w:abstractNumId="16" w15:restartNumberingAfterBreak="0">
     <w:nsid w:val="4C261ED2"/>
     <w:multiLevelType w:val="multilevel"/>
     <w:tmpl w:val="952068A2"/>
@@ -6935,7 +7165,7 @@
       </w:rPr>
     </w:lvl>
   </w:abstractNum>
-  <w:abstractNum w:abstractNumId="16" w15:restartNumberingAfterBreak="0">
+  <w:abstractNum w:abstractNumId="17" w15:restartNumberingAfterBreak="0">
     <w:nsid w:val="57604077"/>
     <w:multiLevelType w:val="multilevel"/>
     <w:tmpl w:val="D2243472"/>
@@ -7048,7 +7278,7 @@
       </w:rPr>
     </w:lvl>
   </w:abstractNum>
-  <w:abstractNum w:abstractNumId="17" w15:restartNumberingAfterBreak="0">
+  <w:abstractNum w:abstractNumId="18" w15:restartNumberingAfterBreak="0">
     <w:nsid w:val="5AB17443"/>
     <w:multiLevelType w:val="hybridMultilevel"/>
     <w:tmpl w:val="0F34B19E"/>
@@ -7161,7 +7391,7 @@
       </w:rPr>
     </w:lvl>
   </w:abstractNum>
-  <w:abstractNum w:abstractNumId="18" w15:restartNumberingAfterBreak="0">
+  <w:abstractNum w:abstractNumId="19" w15:restartNumberingAfterBreak="0">
     <w:nsid w:val="647701D0"/>
     <w:multiLevelType w:val="hybridMultilevel"/>
     <w:tmpl w:val="870447D8"/>
@@ -7247,7 +7477,7 @@
       </w:pPr>
     </w:lvl>
   </w:abstractNum>
-  <w:abstractNum w:abstractNumId="19" w15:restartNumberingAfterBreak="0">
+  <w:abstractNum w:abstractNumId="20" w15:restartNumberingAfterBreak="0">
     <w:nsid w:val="6740507C"/>
     <w:multiLevelType w:val="hybridMultilevel"/>
     <w:tmpl w:val="BEA2D41C"/>
@@ -7360,7 +7590,7 @@
       </w:rPr>
     </w:lvl>
   </w:abstractNum>
-  <w:abstractNum w:abstractNumId="20" w15:restartNumberingAfterBreak="0">
+  <w:abstractNum w:abstractNumId="21" w15:restartNumberingAfterBreak="0">
     <w:nsid w:val="77B10D64"/>
     <w:multiLevelType w:val="hybridMultilevel"/>
     <w:tmpl w:val="DA0235B6"/>
@@ -7474,67 +7704,70 @@
     </w:lvl>
   </w:abstractNum>
   <w:num w:numId="1">
-    <w:abstractNumId w:val="5"/>
+    <w:abstractNumId w:val="6"/>
   </w:num>
   <w:num w:numId="2">
-    <w:abstractNumId w:val="18"/>
+    <w:abstractNumId w:val="19"/>
   </w:num>
   <w:num w:numId="3">
-    <w:abstractNumId w:val="16"/>
+    <w:abstractNumId w:val="17"/>
   </w:num>
   <w:num w:numId="4">
-    <w:abstractNumId w:val="9"/>
+    <w:abstractNumId w:val="10"/>
   </w:num>
   <w:num w:numId="5">
-    <w:abstractNumId w:val="6"/>
+    <w:abstractNumId w:val="7"/>
   </w:num>
   <w:num w:numId="6">
-    <w:abstractNumId w:val="19"/>
+    <w:abstractNumId w:val="20"/>
   </w:num>
   <w:num w:numId="7">
-    <w:abstractNumId w:val="17"/>
+    <w:abstractNumId w:val="18"/>
   </w:num>
   <w:num w:numId="8">
     <w:abstractNumId w:val="1"/>
   </w:num>
   <w:num w:numId="9">
+    <w:abstractNumId w:val="14"/>
+  </w:num>
+  <w:num w:numId="10">
+    <w:abstractNumId w:val="5"/>
+  </w:num>
+  <w:num w:numId="11">
+    <w:abstractNumId w:val="21"/>
+  </w:num>
+  <w:num w:numId="12">
+    <w:abstractNumId w:val="15"/>
+  </w:num>
+  <w:num w:numId="13">
+    <w:abstractNumId w:val="4"/>
+  </w:num>
+  <w:num w:numId="14">
     <w:abstractNumId w:val="13"/>
   </w:num>
-  <w:num w:numId="10">
-    <w:abstractNumId w:val="4"/>
-  </w:num>
-  <w:num w:numId="11">
-    <w:abstractNumId w:val="20"/>
-  </w:num>
-  <w:num w:numId="12">
-    <w:abstractNumId w:val="14"/>
-  </w:num>
-  <w:num w:numId="13">
+  <w:num w:numId="15">
     <w:abstractNumId w:val="3"/>
   </w:num>
-  <w:num w:numId="14">
+  <w:num w:numId="16">
+    <w:abstractNumId w:val="8"/>
+  </w:num>
+  <w:num w:numId="17">
+    <w:abstractNumId w:val="16"/>
+  </w:num>
+  <w:num w:numId="18">
+    <w:abstractNumId w:val="11"/>
+  </w:num>
+  <w:num w:numId="19">
     <w:abstractNumId w:val="12"/>
   </w:num>
-  <w:num w:numId="15">
-    <w:abstractNumId w:val="2"/>
-  </w:num>
-  <w:num w:numId="16">
-    <w:abstractNumId w:val="7"/>
-  </w:num>
-  <w:num w:numId="17">
-    <w:abstractNumId w:val="15"/>
-  </w:num>
-  <w:num w:numId="18">
-    <w:abstractNumId w:val="10"/>
-  </w:num>
-  <w:num w:numId="19">
-    <w:abstractNumId w:val="11"/>
-  </w:num>
   <w:num w:numId="20">
-    <w:abstractNumId w:val="8"/>
+    <w:abstractNumId w:val="9"/>
   </w:num>
   <w:num w:numId="21">
     <w:abstractNumId w:val="0"/>
+  </w:num>
+  <w:num w:numId="22">
+    <w:abstractNumId w:val="2"/>
   </w:num>
 </w:numbering>
 </file>

</xml_diff>